<commit_message>
Added a Pulse function plus fixes
Changed for loop in EvaluateNow() into foreach and renamed "Miss" tier to "Bad" in RhythmBonusJudge.cs. Fixed found typos in all scripts. Added a basic placeholder UI and a Pulse script that visualizes the rhythm following the RhythmMusicPlayer script.
</commit_message>
<xml_diff>
--- a/Assets/ScreenShots/CameraScreenshots.docx
+++ b/Assets/ScreenShots/CameraScreenshots.docx
@@ -7,14 +7,13 @@
         <w:t>Cine Cam:</w:t>
       </w:r>
     </w:p>
-    <w:p/>
     <w:p>
       <w:r>
         <w:drawing>
-          <wp:inline distT="0" distB="0" distL="0" distR="0" wp14:anchorId="5A8F5E3E" wp14:editId="4731A3CC">
-            <wp:extent cx="3870960" cy="7381875"/>
-            <wp:effectExtent l="0" t="0" r="0" b="9525"/>
-            <wp:docPr id="395623871" name="Picture 1" descr="A screenshot of a computer&#10;&#10;AI-generated content may be incorrect."/>
+          <wp:inline distT="0" distB="0" distL="0" distR="0" wp14:anchorId="00FC3AA2" wp14:editId="6ADB3E12">
+            <wp:extent cx="4506595" cy="7620000"/>
+            <wp:effectExtent l="0" t="0" r="8255" b="0"/>
+            <wp:docPr id="1604168152" name="Picture 1" descr="A screenshot of a computer&#10;&#10;AI-generated content may be incorrect."/>
             <wp:cNvGraphicFramePr>
               <a:graphicFrameLocks xmlns:a="http://schemas.openxmlformats.org/drawingml/2006/main" noChangeAspect="1"/>
             </wp:cNvGraphicFramePr>
@@ -22,7 +21,7 @@
               <a:graphicData uri="http://schemas.openxmlformats.org/drawingml/2006/picture">
                 <pic:pic xmlns:pic="http://schemas.openxmlformats.org/drawingml/2006/picture">
                   <pic:nvPicPr>
-                    <pic:cNvPr id="395623871" name="Picture 1" descr="A screenshot of a computer&#10;&#10;AI-generated content may be incorrect."/>
+                    <pic:cNvPr id="1604168152" name="Picture 1" descr="A screenshot of a computer&#10;&#10;AI-generated content may be incorrect."/>
                     <pic:cNvPicPr/>
                   </pic:nvPicPr>
                   <pic:blipFill>
@@ -34,7 +33,7 @@
                   <pic:spPr>
                     <a:xfrm>
                       <a:off x="0" y="0"/>
-                      <a:ext cx="3870960" cy="7381875"/>
+                      <a:ext cx="4506595" cy="7620000"/>
                     </a:xfrm>
                     <a:prstGeom prst="rect">
                       <a:avLst/>
@@ -55,6 +54,9 @@
     </w:p>
     <w:p>
       <w:r>
+        <w:rPr>
+          <w:noProof/>
+        </w:rPr>
         <w:drawing>
           <wp:inline distT="0" distB="0" distL="0" distR="0" wp14:anchorId="2BB62E1F" wp14:editId="20C7081A">
             <wp:extent cx="3637280" cy="7848600"/>

</xml_diff>